<commit_message>
add a line to note
</commit_message>
<xml_diff>
--- a/GitNote.docx
+++ b/GitNote.docx
@@ -200,6 +200,18 @@
       </w:pPr>
       <w:r>
         <w:t xml:space="preserve">Special point “head” to the current branch </w:t>
+      </w:r>
+    </w:p>
+    <w:p>
+      <w:pPr>
+        <w:pStyle w:val="ListParagraph"/>
+        <w:numPr>
+          <w:ilvl w:val="0"/>
+          <w:numId w:val="3"/>
+        </w:numPr>
+      </w:pPr>
+      <w:r>
+        <w:t>Commits on a single branch</w:t>
       </w:r>
     </w:p>
     <w:sectPr>

</xml_diff>

<commit_message>
add a different line
</commit_message>
<xml_diff>
--- a/GitNote.docx
+++ b/GitNote.docx
@@ -147,6 +147,24 @@
       </w:r>
       <w:r>
         <w:t>Any local changes you made to that file are gone</w:t>
+      </w:r>
+    </w:p>
+    <w:p>
+      <w:pPr>
+        <w:pStyle w:val="ListParagraph"/>
+      </w:pPr>
+    </w:p>
+    <w:p>
+      <w:pPr>
+        <w:pStyle w:val="ListParagraph"/>
+      </w:pPr>
+    </w:p>
+    <w:p>
+      <w:pPr>
+        <w:pStyle w:val="ListParagraph"/>
+      </w:pPr>
+      <w:r>
+        <w:t>Add a different line</w:t>
       </w:r>
     </w:p>
     <w:sectPr>

</xml_diff>

<commit_message>
add things about ssh key
</commit_message>
<xml_diff>
--- a/GitNote.docx
+++ b/GitNote.docx
@@ -45,6 +45,50 @@
       </w:pPr>
       <w:r>
         <w:t>Generate new key: remember the passphrase</w:t>
+      </w:r>
+    </w:p>
+    <w:p>
+      <w:pPr>
+        <w:pStyle w:val="ListParagraph"/>
+        <w:numPr>
+          <w:ilvl w:val="0"/>
+          <w:numId w:val="2"/>
+        </w:numPr>
+      </w:pPr>
+      <w:r>
+        <w:t xml:space="preserve">If Git asks for passphrase every time you pull or push: </w:t>
+      </w:r>
+    </w:p>
+    <w:p>
+      <w:pPr>
+        <w:pStyle w:val="ListParagraph"/>
+      </w:pPr>
+      <w:r>
+        <w:t>Open SSH agent: eval $(</w:t>
+      </w:r>
+      <w:proofErr w:type="spellStart"/>
+      <w:r>
+        <w:t>ssh</w:t>
+      </w:r>
+      <w:proofErr w:type="spellEnd"/>
+      <w:r>
+        <w:t>-agent)</w:t>
+      </w:r>
+    </w:p>
+    <w:p>
+      <w:pPr>
+        <w:pStyle w:val="ListParagraph"/>
+      </w:pPr>
+      <w:r>
+        <w:t xml:space="preserve">Add personal </w:t>
+      </w:r>
+      <w:proofErr w:type="spellStart"/>
+      <w:r>
+        <w:t>SSH</w:t>
+      </w:r>
+      <w:proofErr w:type="spellEnd"/>
+      <w:r>
+        <w:t xml:space="preserve"> key: ssh-add</w:t>
       </w:r>
     </w:p>
     <w:p/>

</xml_diff>

<commit_message>
remove files and commit
</commit_message>
<xml_diff>
--- a/GitNote.docx
+++ b/GitNote.docx
@@ -1089,6 +1089,15 @@
       <w:r>
         <w:t>Ignored files: Git just cannot see them</w:t>
       </w:r>
+      <w:r>
+        <w:t xml:space="preserve"> (</w:t>
+      </w:r>
+      <w:r>
+        <w:t>different with untracked</w:t>
+      </w:r>
+      <w:r>
+        <w:t>)</w:t>
+      </w:r>
     </w:p>
     <w:p>
       <w:pPr>
@@ -1134,11 +1143,80 @@
       <w:r>
         <w:t>Remove files</w:t>
       </w:r>
-    </w:p>
-    <w:p>
-      <w:pPr>
-        <w:pStyle w:val="ListParagraph"/>
-      </w:pPr>
+      <w:r>
+        <w:t>: git rm</w:t>
+      </w:r>
+    </w:p>
+    <w:p>
+      <w:pPr>
+        <w:pStyle w:val="ListParagraph"/>
+        <w:numPr>
+          <w:ilvl w:val="0"/>
+          <w:numId w:val="10"/>
+        </w:numPr>
+      </w:pPr>
+      <w:r>
+        <w:t xml:space="preserve">Try with </w:t>
+      </w:r>
+      <w:proofErr w:type="spellStart"/>
+      <w:proofErr w:type="gramStart"/>
+      <w:r>
+        <w:t>df.RData</w:t>
+      </w:r>
+      <w:proofErr w:type="spellEnd"/>
+      <w:proofErr w:type="gramEnd"/>
+      <w:r>
+        <w:t xml:space="preserve">: not </w:t>
+      </w:r>
+      <w:proofErr w:type="spellStart"/>
+      <w:r>
+        <w:t>gonna</w:t>
+      </w:r>
+      <w:proofErr w:type="spellEnd"/>
+      <w:r>
+        <w:t xml:space="preserve"> work, because it is ignored by Git</w:t>
+      </w:r>
+    </w:p>
+    <w:p>
+      <w:pPr>
+        <w:pStyle w:val="ListParagraph"/>
+        <w:numPr>
+          <w:ilvl w:val="0"/>
+          <w:numId w:val="10"/>
+        </w:numPr>
+      </w:pPr>
+      <w:r>
+        <w:t>Git rm: remove from your device. Can’t get it back. Use with caution!</w:t>
+      </w:r>
+    </w:p>
+    <w:p>
+      <w:pPr>
+        <w:pStyle w:val="ListParagraph"/>
+        <w:numPr>
+          <w:ilvl w:val="0"/>
+          <w:numId w:val="10"/>
+        </w:numPr>
+      </w:pPr>
+      <w:r>
+        <w:t xml:space="preserve">Git rm: cached: move it back to “untracked”. Git still sees it. </w:t>
+      </w:r>
+    </w:p>
+    <w:p>
+      <w:pPr>
+        <w:pStyle w:val="ListParagraph"/>
+        <w:ind w:left="1080"/>
+      </w:pPr>
+      <w:r>
+        <w:t>If use “</w:t>
+      </w:r>
+      <w:proofErr w:type="gramStart"/>
+      <w:r>
+        <w:t>add .</w:t>
+      </w:r>
+      <w:proofErr w:type="gramEnd"/>
+      <w:r>
+        <w:t>” it will be add back to git</w:t>
+      </w:r>
     </w:p>
     <w:p/>
     <w:p>
@@ -1188,6 +1266,7 @@
         </w:numPr>
       </w:pPr>
       <w:r>
+        <w:lastRenderedPageBreak/>
         <w:t>But mostly can be done on GitHub, so omitted</w:t>
       </w:r>
     </w:p>
@@ -1197,7 +1276,6 @@
         <w:pStyle w:val="Heading1"/>
       </w:pPr>
       <w:r>
-        <w:lastRenderedPageBreak/>
         <w:t>Undo changes:</w:t>
       </w:r>
     </w:p>

</xml_diff>